<commit_message>
Updated the SRS of PAWCARE app
</commit_message>
<xml_diff>
--- a/Software Requirement Specifications of PAWCARE APP/Pawcare_App_Software_requireements_Specifications.docx
+++ b/Software Requirement Specifications of PAWCARE APP/Pawcare_App_Software_requireements_Specifications.docx
@@ -53,13 +53,8 @@
         <w:pStyle w:val="ByLine"/>
       </w:pPr>
       <w:r>
-        <w:t xml:space="preserve">Version 1.0 </w:t>
-      </w:r>
-      <w:proofErr w:type="gramStart"/>
-      <w:r>
-        <w:t>approved</w:t>
-      </w:r>
-      <w:proofErr w:type="gramEnd"/>
+        <w:t>Version 1.0 approved</w:t>
+      </w:r>
     </w:p>
     <w:p>
       <w:pPr>
@@ -222,19 +217,7 @@
         <w:tab/>
       </w:r>
       <w:r>
-        <w:fldChar w:fldCharType="begin"/>
-      </w:r>
-      <w:r>
-        <w:instrText xml:space="preserve"> PAGEREF _Toc26969055 \h </w:instrText>
-      </w:r>
-      <w:r>
-        <w:fldChar w:fldCharType="separate"/>
-      </w:r>
-      <w:r>
-        <w:t>1</w:t>
-      </w:r>
-      <w:r>
-        <w:fldChar w:fldCharType="end"/>
+        <w:t>3</w:t>
       </w:r>
     </w:p>
     <w:p>
@@ -244,6 +227,8 @@
           <w:tab w:val="left" w:pos="720"/>
         </w:tabs>
         <w:rPr>
+          <w:b/>
+          <w:bCs/>
           <w:noProof/>
         </w:rPr>
       </w:pPr>
@@ -268,38 +253,11 @@
       </w:r>
       <w:r>
         <w:rPr>
-          <w:noProof/>
-        </w:rPr>
-        <w:fldChar w:fldCharType="begin"/>
-      </w:r>
-      <w:r>
-        <w:rPr>
-          <w:noProof/>
-        </w:rPr>
-        <w:instrText xml:space="preserve"> PAGEREF _Toc26969056 \h </w:instrText>
-      </w:r>
-      <w:r>
-        <w:rPr>
-          <w:noProof/>
-        </w:rPr>
-      </w:r>
-      <w:r>
-        <w:rPr>
-          <w:noProof/>
-        </w:rPr>
-        <w:fldChar w:fldCharType="separate"/>
-      </w:r>
-      <w:r>
-        <w:rPr>
-          <w:noProof/>
-        </w:rPr>
-        <w:t>1</w:t>
-      </w:r>
-      <w:r>
-        <w:rPr>
-          <w:noProof/>
-        </w:rPr>
-        <w:fldChar w:fldCharType="end"/>
+          <w:b/>
+          <w:bCs/>
+          <w:noProof/>
+        </w:rPr>
+        <w:t>3</w:t>
       </w:r>
     </w:p>
     <w:p>
@@ -333,38 +291,11 @@
       </w:r>
       <w:r>
         <w:rPr>
-          <w:noProof/>
-        </w:rPr>
-        <w:fldChar w:fldCharType="begin"/>
-      </w:r>
-      <w:r>
-        <w:rPr>
-          <w:noProof/>
-        </w:rPr>
-        <w:instrText xml:space="preserve"> PAGEREF _Toc26969057 \h </w:instrText>
-      </w:r>
-      <w:r>
-        <w:rPr>
-          <w:noProof/>
-        </w:rPr>
-      </w:r>
-      <w:r>
-        <w:rPr>
-          <w:noProof/>
-        </w:rPr>
-        <w:fldChar w:fldCharType="separate"/>
-      </w:r>
-      <w:r>
-        <w:rPr>
-          <w:noProof/>
-        </w:rPr>
-        <w:t>1</w:t>
-      </w:r>
-      <w:r>
-        <w:rPr>
-          <w:noProof/>
-        </w:rPr>
-        <w:fldChar w:fldCharType="end"/>
+          <w:b/>
+          <w:bCs/>
+          <w:noProof/>
+        </w:rPr>
+        <w:t>3</w:t>
       </w:r>
     </w:p>
     <w:p>
@@ -398,38 +329,11 @@
       </w:r>
       <w:r>
         <w:rPr>
-          <w:noProof/>
-        </w:rPr>
-        <w:fldChar w:fldCharType="begin"/>
-      </w:r>
-      <w:r>
-        <w:rPr>
-          <w:noProof/>
-        </w:rPr>
-        <w:instrText xml:space="preserve"> PAGEREF _Toc26969058 \h </w:instrText>
-      </w:r>
-      <w:r>
-        <w:rPr>
-          <w:noProof/>
-        </w:rPr>
-      </w:r>
-      <w:r>
-        <w:rPr>
-          <w:noProof/>
-        </w:rPr>
-        <w:fldChar w:fldCharType="separate"/>
-      </w:r>
-      <w:r>
-        <w:rPr>
-          <w:noProof/>
-        </w:rPr>
-        <w:t>1</w:t>
-      </w:r>
-      <w:r>
-        <w:rPr>
-          <w:noProof/>
-        </w:rPr>
-        <w:fldChar w:fldCharType="end"/>
+          <w:b/>
+          <w:bCs/>
+          <w:noProof/>
+        </w:rPr>
+        <w:t>3</w:t>
       </w:r>
     </w:p>
     <w:p>
@@ -463,38 +367,11 @@
       </w:r>
       <w:r>
         <w:rPr>
-          <w:noProof/>
-        </w:rPr>
-        <w:fldChar w:fldCharType="begin"/>
-      </w:r>
-      <w:r>
-        <w:rPr>
-          <w:noProof/>
-        </w:rPr>
-        <w:instrText xml:space="preserve"> PAGEREF _Toc26969059 \h </w:instrText>
-      </w:r>
-      <w:r>
-        <w:rPr>
-          <w:noProof/>
-        </w:rPr>
-      </w:r>
-      <w:r>
-        <w:rPr>
-          <w:noProof/>
-        </w:rPr>
-        <w:fldChar w:fldCharType="separate"/>
-      </w:r>
-      <w:r>
-        <w:rPr>
-          <w:noProof/>
-        </w:rPr>
-        <w:t>1</w:t>
-      </w:r>
-      <w:r>
-        <w:rPr>
-          <w:noProof/>
-        </w:rPr>
-        <w:fldChar w:fldCharType="end"/>
+          <w:b/>
+          <w:bCs/>
+          <w:noProof/>
+        </w:rPr>
+        <w:t>3</w:t>
       </w:r>
     </w:p>
     <w:p>
@@ -528,38 +405,11 @@
       </w:r>
       <w:r>
         <w:rPr>
-          <w:noProof/>
-        </w:rPr>
-        <w:fldChar w:fldCharType="begin"/>
-      </w:r>
-      <w:r>
-        <w:rPr>
-          <w:noProof/>
-        </w:rPr>
-        <w:instrText xml:space="preserve"> PAGEREF _Toc26969060 \h </w:instrText>
-      </w:r>
-      <w:r>
-        <w:rPr>
-          <w:noProof/>
-        </w:rPr>
-      </w:r>
-      <w:r>
-        <w:rPr>
-          <w:noProof/>
-        </w:rPr>
-        <w:fldChar w:fldCharType="separate"/>
-      </w:r>
-      <w:r>
-        <w:rPr>
-          <w:noProof/>
-        </w:rPr>
-        <w:t>1</w:t>
-      </w:r>
-      <w:r>
-        <w:rPr>
-          <w:noProof/>
-        </w:rPr>
-        <w:fldChar w:fldCharType="end"/>
+          <w:b/>
+          <w:bCs/>
+          <w:noProof/>
+        </w:rPr>
+        <w:t>3</w:t>
       </w:r>
     </w:p>
     <w:p>
@@ -577,19 +427,7 @@
         <w:tab/>
       </w:r>
       <w:r>
-        <w:fldChar w:fldCharType="begin"/>
-      </w:r>
-      <w:r>
-        <w:instrText xml:space="preserve"> PAGEREF _Toc26969061 \h </w:instrText>
-      </w:r>
-      <w:r>
-        <w:fldChar w:fldCharType="separate"/>
-      </w:r>
-      <w:r>
-        <w:t>2</w:t>
-      </w:r>
-      <w:r>
-        <w:fldChar w:fldCharType="end"/>
+        <w:t>4</w:t>
       </w:r>
     </w:p>
     <w:p>
@@ -623,38 +461,11 @@
       </w:r>
       <w:r>
         <w:rPr>
-          <w:noProof/>
-        </w:rPr>
-        <w:fldChar w:fldCharType="begin"/>
-      </w:r>
-      <w:r>
-        <w:rPr>
-          <w:noProof/>
-        </w:rPr>
-        <w:instrText xml:space="preserve"> PAGEREF _Toc26969062 \h </w:instrText>
-      </w:r>
-      <w:r>
-        <w:rPr>
-          <w:noProof/>
-        </w:rPr>
-      </w:r>
-      <w:r>
-        <w:rPr>
-          <w:noProof/>
-        </w:rPr>
-        <w:fldChar w:fldCharType="separate"/>
-      </w:r>
-      <w:r>
-        <w:rPr>
-          <w:noProof/>
-        </w:rPr>
-        <w:t>2</w:t>
-      </w:r>
-      <w:r>
-        <w:rPr>
-          <w:noProof/>
-        </w:rPr>
-        <w:fldChar w:fldCharType="end"/>
+          <w:b/>
+          <w:bCs/>
+          <w:noProof/>
+        </w:rPr>
+        <w:t>4</w:t>
       </w:r>
     </w:p>
     <w:p>
@@ -688,38 +499,11 @@
       </w:r>
       <w:r>
         <w:rPr>
-          <w:noProof/>
-        </w:rPr>
-        <w:fldChar w:fldCharType="begin"/>
-      </w:r>
-      <w:r>
-        <w:rPr>
-          <w:noProof/>
-        </w:rPr>
-        <w:instrText xml:space="preserve"> PAGEREF _Toc26969063 \h </w:instrText>
-      </w:r>
-      <w:r>
-        <w:rPr>
-          <w:noProof/>
-        </w:rPr>
-      </w:r>
-      <w:r>
-        <w:rPr>
-          <w:noProof/>
-        </w:rPr>
-        <w:fldChar w:fldCharType="separate"/>
-      </w:r>
-      <w:r>
-        <w:rPr>
-          <w:noProof/>
-        </w:rPr>
-        <w:t>2</w:t>
-      </w:r>
-      <w:r>
-        <w:rPr>
-          <w:noProof/>
-        </w:rPr>
-        <w:fldChar w:fldCharType="end"/>
+          <w:b/>
+          <w:bCs/>
+          <w:noProof/>
+        </w:rPr>
+        <w:t>4</w:t>
       </w:r>
     </w:p>
     <w:p>
@@ -755,36 +539,7 @@
         <w:rPr>
           <w:noProof/>
         </w:rPr>
-        <w:fldChar w:fldCharType="begin"/>
-      </w:r>
-      <w:r>
-        <w:rPr>
-          <w:noProof/>
-        </w:rPr>
-        <w:instrText xml:space="preserve"> PAGEREF _Toc26969064 \h </w:instrText>
-      </w:r>
-      <w:r>
-        <w:rPr>
-          <w:noProof/>
-        </w:rPr>
-      </w:r>
-      <w:r>
-        <w:rPr>
-          <w:noProof/>
-        </w:rPr>
-        <w:fldChar w:fldCharType="separate"/>
-      </w:r>
-      <w:r>
-        <w:rPr>
-          <w:noProof/>
-        </w:rPr>
-        <w:t>2</w:t>
-      </w:r>
-      <w:r>
-        <w:rPr>
-          <w:noProof/>
-        </w:rPr>
-        <w:fldChar w:fldCharType="end"/>
+        <w:t>5</w:t>
       </w:r>
     </w:p>
     <w:p>
@@ -820,36 +575,7 @@
         <w:rPr>
           <w:noProof/>
         </w:rPr>
-        <w:fldChar w:fldCharType="begin"/>
-      </w:r>
-      <w:r>
-        <w:rPr>
-          <w:noProof/>
-        </w:rPr>
-        <w:instrText xml:space="preserve"> PAGEREF _Toc26969065 \h </w:instrText>
-      </w:r>
-      <w:r>
-        <w:rPr>
-          <w:noProof/>
-        </w:rPr>
-      </w:r>
-      <w:r>
-        <w:rPr>
-          <w:noProof/>
-        </w:rPr>
-        <w:fldChar w:fldCharType="separate"/>
-      </w:r>
-      <w:r>
-        <w:rPr>
-          <w:noProof/>
-        </w:rPr>
-        <w:t>2</w:t>
-      </w:r>
-      <w:r>
-        <w:rPr>
-          <w:noProof/>
-        </w:rPr>
-        <w:fldChar w:fldCharType="end"/>
+        <w:t>5</w:t>
       </w:r>
     </w:p>
     <w:p>
@@ -885,36 +611,7 @@
         <w:rPr>
           <w:noProof/>
         </w:rPr>
-        <w:fldChar w:fldCharType="begin"/>
-      </w:r>
-      <w:r>
-        <w:rPr>
-          <w:noProof/>
-        </w:rPr>
-        <w:instrText xml:space="preserve"> PAGEREF _Toc26969066 \h </w:instrText>
-      </w:r>
-      <w:r>
-        <w:rPr>
-          <w:noProof/>
-        </w:rPr>
-      </w:r>
-      <w:r>
-        <w:rPr>
-          <w:noProof/>
-        </w:rPr>
-        <w:fldChar w:fldCharType="separate"/>
-      </w:r>
-      <w:r>
-        <w:rPr>
-          <w:noProof/>
-        </w:rPr>
-        <w:t>2</w:t>
-      </w:r>
-      <w:r>
-        <w:rPr>
-          <w:noProof/>
-        </w:rPr>
-        <w:fldChar w:fldCharType="end"/>
+        <w:t>6</w:t>
       </w:r>
     </w:p>
     <w:p>
@@ -950,36 +647,7 @@
         <w:rPr>
           <w:noProof/>
         </w:rPr>
-        <w:fldChar w:fldCharType="begin"/>
-      </w:r>
-      <w:r>
-        <w:rPr>
-          <w:noProof/>
-        </w:rPr>
-        <w:instrText xml:space="preserve"> PAGEREF _Toc26969067 \h </w:instrText>
-      </w:r>
-      <w:r>
-        <w:rPr>
-          <w:noProof/>
-        </w:rPr>
-      </w:r>
-      <w:r>
-        <w:rPr>
-          <w:noProof/>
-        </w:rPr>
-        <w:fldChar w:fldCharType="separate"/>
-      </w:r>
-      <w:r>
-        <w:rPr>
-          <w:noProof/>
-        </w:rPr>
-        <w:t>2</w:t>
-      </w:r>
-      <w:r>
-        <w:rPr>
-          <w:noProof/>
-        </w:rPr>
-        <w:fldChar w:fldCharType="end"/>
+        <w:t>6</w:t>
       </w:r>
     </w:p>
     <w:p>
@@ -1015,36 +683,7 @@
         <w:rPr>
           <w:noProof/>
         </w:rPr>
-        <w:fldChar w:fldCharType="begin"/>
-      </w:r>
-      <w:r>
-        <w:rPr>
-          <w:noProof/>
-        </w:rPr>
-        <w:instrText xml:space="preserve"> PAGEREF _Toc26969068 \h </w:instrText>
-      </w:r>
-      <w:r>
-        <w:rPr>
-          <w:noProof/>
-        </w:rPr>
-      </w:r>
-      <w:r>
-        <w:rPr>
-          <w:noProof/>
-        </w:rPr>
-        <w:fldChar w:fldCharType="separate"/>
-      </w:r>
-      <w:r>
-        <w:rPr>
-          <w:noProof/>
-        </w:rPr>
-        <w:t>3</w:t>
-      </w:r>
-      <w:r>
-        <w:rPr>
-          <w:noProof/>
-        </w:rPr>
-        <w:fldChar w:fldCharType="end"/>
+        <w:t>6</w:t>
       </w:r>
     </w:p>
     <w:p>
@@ -1062,19 +701,7 @@
         <w:tab/>
       </w:r>
       <w:r>
-        <w:fldChar w:fldCharType="begin"/>
-      </w:r>
-      <w:r>
-        <w:instrText xml:space="preserve"> PAGEREF _Toc26969069 \h </w:instrText>
-      </w:r>
-      <w:r>
-        <w:fldChar w:fldCharType="separate"/>
-      </w:r>
-      <w:r>
-        <w:t>3</w:t>
-      </w:r>
-      <w:r>
-        <w:fldChar w:fldCharType="end"/>
+        <w:t>6</w:t>
       </w:r>
     </w:p>
     <w:p>
@@ -1110,36 +737,7 @@
         <w:rPr>
           <w:noProof/>
         </w:rPr>
-        <w:fldChar w:fldCharType="begin"/>
-      </w:r>
-      <w:r>
-        <w:rPr>
-          <w:noProof/>
-        </w:rPr>
-        <w:instrText xml:space="preserve"> PAGEREF _Toc26969070 \h </w:instrText>
-      </w:r>
-      <w:r>
-        <w:rPr>
-          <w:noProof/>
-        </w:rPr>
-      </w:r>
-      <w:r>
-        <w:rPr>
-          <w:noProof/>
-        </w:rPr>
-        <w:fldChar w:fldCharType="separate"/>
-      </w:r>
-      <w:r>
-        <w:rPr>
-          <w:noProof/>
-        </w:rPr>
-        <w:t>3</w:t>
-      </w:r>
-      <w:r>
-        <w:rPr>
-          <w:noProof/>
-        </w:rPr>
-        <w:fldChar w:fldCharType="end"/>
+        <w:t>6</w:t>
       </w:r>
     </w:p>
     <w:p>
@@ -1175,36 +773,7 @@
         <w:rPr>
           <w:noProof/>
         </w:rPr>
-        <w:fldChar w:fldCharType="begin"/>
-      </w:r>
-      <w:r>
-        <w:rPr>
-          <w:noProof/>
-        </w:rPr>
-        <w:instrText xml:space="preserve"> PAGEREF _Toc26969071 \h </w:instrText>
-      </w:r>
-      <w:r>
-        <w:rPr>
-          <w:noProof/>
-        </w:rPr>
-      </w:r>
-      <w:r>
-        <w:rPr>
-          <w:noProof/>
-        </w:rPr>
-        <w:fldChar w:fldCharType="separate"/>
-      </w:r>
-      <w:r>
-        <w:rPr>
-          <w:noProof/>
-        </w:rPr>
-        <w:t>4</w:t>
-      </w:r>
-      <w:r>
-        <w:rPr>
-          <w:noProof/>
-        </w:rPr>
-        <w:fldChar w:fldCharType="end"/>
+        <w:t>6</w:t>
       </w:r>
     </w:p>
     <w:p>
@@ -1222,19 +791,7 @@
         <w:tab/>
       </w:r>
       <w:r>
-        <w:fldChar w:fldCharType="begin"/>
-      </w:r>
-      <w:r>
-        <w:instrText xml:space="preserve"> PAGEREF _Toc26969072 \h </w:instrText>
-      </w:r>
-      <w:r>
-        <w:fldChar w:fldCharType="separate"/>
-      </w:r>
-      <w:r>
-        <w:t>4</w:t>
-      </w:r>
-      <w:r>
-        <w:fldChar w:fldCharType="end"/>
+        <w:t>7</w:t>
       </w:r>
     </w:p>
     <w:p>
@@ -1270,36 +827,7 @@
         <w:rPr>
           <w:noProof/>
         </w:rPr>
-        <w:fldChar w:fldCharType="begin"/>
-      </w:r>
-      <w:r>
-        <w:rPr>
-          <w:noProof/>
-        </w:rPr>
-        <w:instrText xml:space="preserve"> PAGEREF _Toc26969073 \h </w:instrText>
-      </w:r>
-      <w:r>
-        <w:rPr>
-          <w:noProof/>
-        </w:rPr>
-      </w:r>
-      <w:r>
-        <w:rPr>
-          <w:noProof/>
-        </w:rPr>
-        <w:fldChar w:fldCharType="separate"/>
-      </w:r>
-      <w:r>
-        <w:rPr>
-          <w:noProof/>
-        </w:rPr>
-        <w:t>4</w:t>
-      </w:r>
-      <w:r>
-        <w:rPr>
-          <w:noProof/>
-        </w:rPr>
-        <w:fldChar w:fldCharType="end"/>
+        <w:t>7</w:t>
       </w:r>
     </w:p>
     <w:p>
@@ -1335,36 +863,7 @@
         <w:rPr>
           <w:noProof/>
         </w:rPr>
-        <w:fldChar w:fldCharType="begin"/>
-      </w:r>
-      <w:r>
-        <w:rPr>
-          <w:noProof/>
-        </w:rPr>
-        <w:instrText xml:space="preserve"> PAGEREF _Toc26969074 \h </w:instrText>
-      </w:r>
-      <w:r>
-        <w:rPr>
-          <w:noProof/>
-        </w:rPr>
-      </w:r>
-      <w:r>
-        <w:rPr>
-          <w:noProof/>
-        </w:rPr>
-        <w:fldChar w:fldCharType="separate"/>
-      </w:r>
-      <w:r>
-        <w:rPr>
-          <w:noProof/>
-        </w:rPr>
-        <w:t>4</w:t>
-      </w:r>
-      <w:r>
-        <w:rPr>
-          <w:noProof/>
-        </w:rPr>
-        <w:fldChar w:fldCharType="end"/>
+        <w:t>8</w:t>
       </w:r>
     </w:p>
     <w:p>
@@ -1400,36 +899,7 @@
         <w:rPr>
           <w:noProof/>
         </w:rPr>
-        <w:fldChar w:fldCharType="begin"/>
-      </w:r>
-      <w:r>
-        <w:rPr>
-          <w:noProof/>
-        </w:rPr>
-        <w:instrText xml:space="preserve"> PAGEREF _Toc26969075 \h </w:instrText>
-      </w:r>
-      <w:r>
-        <w:rPr>
-          <w:noProof/>
-        </w:rPr>
-      </w:r>
-      <w:r>
-        <w:rPr>
-          <w:noProof/>
-        </w:rPr>
-        <w:fldChar w:fldCharType="separate"/>
-      </w:r>
-      <w:r>
-        <w:rPr>
-          <w:noProof/>
-        </w:rPr>
-        <w:t>4</w:t>
-      </w:r>
-      <w:r>
-        <w:rPr>
-          <w:noProof/>
-        </w:rPr>
-        <w:fldChar w:fldCharType="end"/>
+        <w:t>8</w:t>
       </w:r>
     </w:p>
     <w:p>
@@ -1465,36 +935,7 @@
         <w:rPr>
           <w:noProof/>
         </w:rPr>
-        <w:fldChar w:fldCharType="begin"/>
-      </w:r>
-      <w:r>
-        <w:rPr>
-          <w:noProof/>
-        </w:rPr>
-        <w:instrText xml:space="preserve"> PAGEREF _Toc26969076 \h </w:instrText>
-      </w:r>
-      <w:r>
-        <w:rPr>
-          <w:noProof/>
-        </w:rPr>
-      </w:r>
-      <w:r>
-        <w:rPr>
-          <w:noProof/>
-        </w:rPr>
-        <w:fldChar w:fldCharType="separate"/>
-      </w:r>
-      <w:r>
-        <w:rPr>
-          <w:noProof/>
-        </w:rPr>
-        <w:t>4</w:t>
-      </w:r>
-      <w:r>
-        <w:rPr>
-          <w:noProof/>
-        </w:rPr>
-        <w:fldChar w:fldCharType="end"/>
+        <w:t>9</w:t>
       </w:r>
     </w:p>
     <w:p>
@@ -1512,19 +953,7 @@
         <w:tab/>
       </w:r>
       <w:r>
-        <w:fldChar w:fldCharType="begin"/>
-      </w:r>
-      <w:r>
-        <w:instrText xml:space="preserve"> PAGEREF _Toc26969077 \h </w:instrText>
-      </w:r>
-      <w:r>
-        <w:fldChar w:fldCharType="separate"/>
-      </w:r>
-      <w:r>
-        <w:t>5</w:t>
-      </w:r>
-      <w:r>
-        <w:fldChar w:fldCharType="end"/>
+        <w:t>9</w:t>
       </w:r>
     </w:p>
     <w:p>
@@ -1560,36 +989,7 @@
         <w:rPr>
           <w:noProof/>
         </w:rPr>
-        <w:fldChar w:fldCharType="begin"/>
-      </w:r>
-      <w:r>
-        <w:rPr>
-          <w:noProof/>
-        </w:rPr>
-        <w:instrText xml:space="preserve"> PAGEREF _Toc26969078 \h </w:instrText>
-      </w:r>
-      <w:r>
-        <w:rPr>
-          <w:noProof/>
-        </w:rPr>
-      </w:r>
-      <w:r>
-        <w:rPr>
-          <w:noProof/>
-        </w:rPr>
-        <w:fldChar w:fldCharType="separate"/>
-      </w:r>
-      <w:r>
-        <w:rPr>
-          <w:noProof/>
-        </w:rPr>
-        <w:t>5</w:t>
-      </w:r>
-      <w:r>
-        <w:rPr>
-          <w:noProof/>
-        </w:rPr>
-        <w:fldChar w:fldCharType="end"/>
+        <w:t>9</w:t>
       </w:r>
     </w:p>
     <w:p>
@@ -1625,36 +1025,7 @@
         <w:rPr>
           <w:noProof/>
         </w:rPr>
-        <w:fldChar w:fldCharType="begin"/>
-      </w:r>
-      <w:r>
-        <w:rPr>
-          <w:noProof/>
-        </w:rPr>
-        <w:instrText xml:space="preserve"> PAGEREF _Toc26969079 \h </w:instrText>
-      </w:r>
-      <w:r>
-        <w:rPr>
-          <w:noProof/>
-        </w:rPr>
-      </w:r>
-      <w:r>
-        <w:rPr>
-          <w:noProof/>
-        </w:rPr>
-        <w:fldChar w:fldCharType="separate"/>
-      </w:r>
-      <w:r>
-        <w:rPr>
-          <w:noProof/>
-        </w:rPr>
-        <w:t>5</w:t>
-      </w:r>
-      <w:r>
-        <w:rPr>
-          <w:noProof/>
-        </w:rPr>
-        <w:fldChar w:fldCharType="end"/>
+        <w:t>9</w:t>
       </w:r>
     </w:p>
     <w:p>
@@ -1690,36 +1061,7 @@
         <w:rPr>
           <w:noProof/>
         </w:rPr>
-        <w:fldChar w:fldCharType="begin"/>
-      </w:r>
-      <w:r>
-        <w:rPr>
-          <w:noProof/>
-        </w:rPr>
-        <w:instrText xml:space="preserve"> PAGEREF _Toc26969080 \h </w:instrText>
-      </w:r>
-      <w:r>
-        <w:rPr>
-          <w:noProof/>
-        </w:rPr>
-      </w:r>
-      <w:r>
-        <w:rPr>
-          <w:noProof/>
-        </w:rPr>
-        <w:fldChar w:fldCharType="separate"/>
-      </w:r>
-      <w:r>
-        <w:rPr>
-          <w:noProof/>
-        </w:rPr>
-        <w:t>5</w:t>
-      </w:r>
-      <w:r>
-        <w:rPr>
-          <w:noProof/>
-        </w:rPr>
-        <w:fldChar w:fldCharType="end"/>
+        <w:t>9</w:t>
       </w:r>
     </w:p>
     <w:p>
@@ -1755,36 +1097,7 @@
         <w:rPr>
           <w:noProof/>
         </w:rPr>
-        <w:fldChar w:fldCharType="begin"/>
-      </w:r>
-      <w:r>
-        <w:rPr>
-          <w:noProof/>
-        </w:rPr>
-        <w:instrText xml:space="preserve"> PAGEREF _Toc26969081 \h </w:instrText>
-      </w:r>
-      <w:r>
-        <w:rPr>
-          <w:noProof/>
-        </w:rPr>
-      </w:r>
-      <w:r>
-        <w:rPr>
-          <w:noProof/>
-        </w:rPr>
-        <w:fldChar w:fldCharType="separate"/>
-      </w:r>
-      <w:r>
-        <w:rPr>
-          <w:noProof/>
-        </w:rPr>
-        <w:t>5</w:t>
-      </w:r>
-      <w:r>
-        <w:rPr>
-          <w:noProof/>
-        </w:rPr>
-        <w:fldChar w:fldCharType="end"/>
+        <w:t>9</w:t>
       </w:r>
     </w:p>
     <w:p>
@@ -1802,19 +1115,7 @@
         <w:tab/>
       </w:r>
       <w:r>
-        <w:fldChar w:fldCharType="begin"/>
-      </w:r>
-      <w:r>
-        <w:instrText xml:space="preserve"> PAGEREF _Toc26969082 \h </w:instrText>
-      </w:r>
-      <w:r>
-        <w:fldChar w:fldCharType="separate"/>
-      </w:r>
-      <w:r>
-        <w:t>5</w:t>
-      </w:r>
-      <w:r>
-        <w:fldChar w:fldCharType="end"/>
+        <w:t>10</w:t>
       </w:r>
     </w:p>
     <w:p>
@@ -1828,19 +1129,7 @@
         <w:tab/>
       </w:r>
       <w:r>
-        <w:fldChar w:fldCharType="begin"/>
-      </w:r>
-      <w:r>
-        <w:instrText xml:space="preserve"> PAGEREF _Toc26969083 \h </w:instrText>
-      </w:r>
-      <w:r>
-        <w:fldChar w:fldCharType="separate"/>
-      </w:r>
-      <w:r>
-        <w:t>5</w:t>
-      </w:r>
-      <w:r>
-        <w:fldChar w:fldCharType="end"/>
+        <w:t>11</w:t>
       </w:r>
     </w:p>
     <w:p>
@@ -1854,19 +1143,7 @@
         <w:tab/>
       </w:r>
       <w:r>
-        <w:fldChar w:fldCharType="begin"/>
-      </w:r>
-      <w:r>
-        <w:instrText xml:space="preserve"> PAGEREF _Toc26969084 \h </w:instrText>
-      </w:r>
-      <w:r>
-        <w:fldChar w:fldCharType="separate"/>
-      </w:r>
-      <w:r>
-        <w:t>6</w:t>
-      </w:r>
-      <w:r>
-        <w:fldChar w:fldCharType="end"/>
+        <w:t>12</w:t>
       </w:r>
     </w:p>
     <w:p>
@@ -1880,19 +1157,7 @@
         <w:tab/>
       </w:r>
       <w:r>
-        <w:fldChar w:fldCharType="begin"/>
-      </w:r>
-      <w:r>
-        <w:instrText xml:space="preserve"> PAGEREF _Toc26969085 \h </w:instrText>
-      </w:r>
-      <w:r>
-        <w:fldChar w:fldCharType="separate"/>
-      </w:r>
-      <w:r>
-        <w:t>6</w:t>
-      </w:r>
-      <w:r>
-        <w:fldChar w:fldCharType="end"/>
+        <w:t>13</w:t>
       </w:r>
     </w:p>
     <w:p>
@@ -2208,31 +1473,7 @@
         <w:pStyle w:val="template"/>
       </w:pPr>
       <w:r>
-        <w:t xml:space="preserve">A complete pet care solution, the </w:t>
-      </w:r>
-      <w:proofErr w:type="spellStart"/>
-      <w:r>
-        <w:t>Pawcare</w:t>
-      </w:r>
-      <w:proofErr w:type="spellEnd"/>
-      <w:r>
-        <w:t xml:space="preserve"> App, version 1.0, streamlines the administration of a pet's health and well-being. Its main objective is to streamline the scheduling of veterinary visits, allowing users to schedule consultations and get fast medical advice. For efficient connection with pet care specialists, the app also provides a smooth messaging platform. Users also have access to a handy immunization appointment scheduler. By offering a simple interface for ordering and reserving pet food, the </w:t>
-      </w:r>
-      <w:proofErr w:type="spellStart"/>
-      <w:r>
-        <w:t>Pawcare</w:t>
-      </w:r>
-      <w:proofErr w:type="spellEnd"/>
-      <w:r>
-        <w:t xml:space="preserve"> App expands its utility beyond healthcare. The functional and non-functional requirements specified in this Software Requirements Specification (SRS) are necessary to provide these essential services inside the </w:t>
-      </w:r>
-      <w:proofErr w:type="spellStart"/>
-      <w:r>
-        <w:t>Pawcare</w:t>
-      </w:r>
-      <w:proofErr w:type="spellEnd"/>
-      <w:r>
-        <w:t xml:space="preserve"> ecosystem.</w:t>
+        <w:t>A complete pet care solution, the Pawcare App, version 1.0, streamlines the administration of a pet's health and well-being. Its main objective is to streamline the scheduling of veterinary visits, allowing users to schedule consultations and get fast medical advice. For efficient connection with pet care specialists, the app also provides a smooth messaging platform. Users also have access to a handy immunization appointment scheduler. By offering a simple interface for ordering and reserving pet food, the Pawcare App expands its utility beyond healthcare. The functional and non-functional requirements specified in this Software Requirements Specification (SRS) are necessary to provide these essential services inside the Pawcare ecosystem.</w:t>
       </w:r>
     </w:p>
     <w:p>
@@ -3475,15 +2716,7 @@
         <w:t xml:space="preserve">       </w:t>
       </w:r>
       <w:r>
-        <w:t xml:space="preserve">User interface requirements for an </w:t>
-      </w:r>
-      <w:proofErr w:type="spellStart"/>
-      <w:r>
-        <w:t>Pawcare</w:t>
-      </w:r>
-      <w:proofErr w:type="spellEnd"/>
-      <w:r>
-        <w:t xml:space="preserve"> app are essential for creating an intuitive and</w:t>
+        <w:t>User interface requirements for an Pawcare app are essential for creating an intuitive and</w:t>
       </w:r>
       <w:r>
         <w:t xml:space="preserve">     </w:t>
@@ -3614,14 +2847,12 @@
         </w:rPr>
         <w:t xml:space="preserve">, and </w:t>
       </w:r>
-      <w:proofErr w:type="gramStart"/>
       <w:r>
         <w:rPr>
           <w:lang w:val="en-US"/>
         </w:rPr>
         <w:t>carts</w:t>
       </w:r>
-      <w:proofErr w:type="gramEnd"/>
       <w:r>
         <w:rPr>
           <w:lang w:val="en-US"/>
@@ -3986,15 +3217,7 @@
         <w:t>Must</w:t>
       </w:r>
       <w:r>
-        <w:t xml:space="preserve">: User data, including sensitive information, must be securely </w:t>
-      </w:r>
-      <w:proofErr w:type="gramStart"/>
-      <w:r>
-        <w:t>stored</w:t>
-      </w:r>
-      <w:proofErr w:type="gramEnd"/>
-      <w:r>
-        <w:t xml:space="preserve"> and encrypted to safeguard user privacy and protect against data breaches.</w:t>
+        <w:t>: User data, including sensitive information, must be securely stored and encrypted to safeguard user privacy and protect against data breaches.</w:t>
       </w:r>
     </w:p>
     <w:p>
@@ -4111,13 +3334,8 @@
         </w:numPr>
       </w:pPr>
       <w:r>
-        <w:t xml:space="preserve">The app should have an intuitive user interface that is easy to </w:t>
-      </w:r>
-      <w:proofErr w:type="gramStart"/>
-      <w:r>
-        <w:t>navigate</w:t>
-      </w:r>
-      <w:proofErr w:type="gramEnd"/>
+        <w:t>The app should have an intuitive user interface that is easy to navigate</w:t>
+      </w:r>
     </w:p>
     <w:p>
       <w:pPr>
@@ -4524,15 +3742,7 @@
         <w:pStyle w:val="template"/>
       </w:pPr>
       <w:r>
-        <w:t xml:space="preserve">In addition to functional, performance, safety, security, and software quality requirements, there are other miscellaneous requirements and considerations for an </w:t>
-      </w:r>
-      <w:proofErr w:type="spellStart"/>
-      <w:r>
-        <w:t>Pawcare</w:t>
-      </w:r>
-      <w:proofErr w:type="spellEnd"/>
-      <w:r>
-        <w:t xml:space="preserve"> app that can enhance its functionality and user experience. These requirements can vary based on the specific needs and goals of the app, but here are some common examples:</w:t>
+        <w:t>In addition to functional, performance, safety, security, and software quality requirements, there are other miscellaneous requirements and considerations for an Pawcare app that can enhance its functionality and user experience. These requirements can vary based on the specific needs and goals of the app, but here are some common examples:</w:t>
       </w:r>
     </w:p>
     <w:p>
@@ -4690,15 +3900,7 @@
         <w:pStyle w:val="template"/>
       </w:pPr>
       <w:r>
-        <w:t xml:space="preserve">Certainly, here is a glossary of common terms and concepts related to an </w:t>
-      </w:r>
-      <w:proofErr w:type="gramStart"/>
-      <w:r>
-        <w:t>PAWCARE</w:t>
-      </w:r>
-      <w:proofErr w:type="gramEnd"/>
-      <w:r>
-        <w:t xml:space="preserve"> </w:t>
+        <w:t xml:space="preserve">Certainly, here is a glossary of common terms and concepts related to an PAWCARE </w:t>
       </w:r>
     </w:p>
     <w:p>
@@ -4730,13 +3932,7 @@
         <w:t>Responsive Design</w:t>
       </w:r>
       <w:r>
-        <w:t>: Designing the app to adapt to various screen sizes and</w:t>
-      </w:r>
-      <w:r>
-        <w:t xml:space="preserve"> </w:t>
-      </w:r>
-      <w:r>
-        <w:t>devices, ensuring a consistent user experience on desktops, tablets, and smartphones.</w:t>
+        <w:t>: Designing the app to adapt to various screen sizes and devices, ensuring a consistent user experience on desktops, tablets, and smartphones.</w:t>
       </w:r>
     </w:p>
     <w:p>
@@ -4755,13 +3951,7 @@
         <w:t>SEO (Search Engine Optimization):</w:t>
       </w:r>
       <w:r>
-        <w:t xml:space="preserve"> Strategies and techniques to improve the</w:t>
-      </w:r>
-      <w:r>
-        <w:t xml:space="preserve"> </w:t>
-      </w:r>
-      <w:r>
-        <w:t>app's visibility in search engine results, increasing organic traffic.</w:t>
+        <w:t xml:space="preserve"> Strategies and techniques to improve the app's visibility in search engine results, increasing organic traffic.</w:t>
       </w:r>
     </w:p>
     <w:p>
@@ -4780,13 +3970,7 @@
         <w:t>User Profile</w:t>
       </w:r>
       <w:r>
-        <w:t>: A personal account that stores user information, order history, and</w:t>
-      </w:r>
-      <w:r>
-        <w:t xml:space="preserve"> </w:t>
-      </w:r>
-      <w:r>
-        <w:t>preferences within the app.</w:t>
+        <w:t>: A personal account that stores user information, order history, and preferences within the app.</w:t>
       </w:r>
     </w:p>
     <w:p>
@@ -4805,13 +3989,7 @@
         <w:t>Inventory Management</w:t>
       </w:r>
       <w:r>
-        <w:t>: The process of tracking and managing the availability of</w:t>
-      </w:r>
-      <w:r>
-        <w:t xml:space="preserve"> </w:t>
-      </w:r>
-      <w:r>
-        <w:t>products in the app, including stock levels and restocking.</w:t>
+        <w:t>: The process of tracking and managing the availability of products in the app, including stock levels and restocking.</w:t>
       </w:r>
     </w:p>
     <w:p>
@@ -4823,13 +4001,7 @@
         </w:numPr>
       </w:pPr>
       <w:r>
-        <w:t>Shopping Cart: A virtual cart that users can add products to while browsing the</w:t>
-      </w:r>
-      <w:r>
-        <w:t xml:space="preserve"> </w:t>
-      </w:r>
-      <w:r>
-        <w:t xml:space="preserve">app, allowing them to review and purchase multiple items in a single </w:t>
+        <w:t xml:space="preserve">Shopping Cart: A virtual cart that users can add products to while browsing the app, allowing them to review and purchase multiple items in a single </w:t>
       </w:r>
       <w:r>
         <w:t>transaction.</w:t>
@@ -4968,6 +4140,24 @@
         <w:fldChar w:fldCharType="separate"/>
       </w:r>
       <w:r>
+        <w:fldChar w:fldCharType="begin"/>
+      </w:r>
+      <w:r>
+        <w:instrText xml:space="preserve"> INCLUDEPICTURE  "E:\\Flutter College Projects\\pawcare\\Software Requirement Specifications of PAWCARE APP\\UseCaseDiagram.jpg" \* MERGEFORMATINET </w:instrText>
+      </w:r>
+      <w:r>
+        <w:fldChar w:fldCharType="separate"/>
+      </w:r>
+      <w:r>
+        <w:fldChar w:fldCharType="begin"/>
+      </w:r>
+      <w:r>
+        <w:instrText xml:space="preserve"> INCLUDEPICTURE  "E:\\Flutter College Projects\\pawcare\\Software Requirement Specifications of PAWCARE APP\\UseCaseDiagram.jpg" \* MERGEFORMATINET </w:instrText>
+      </w:r>
+      <w:r>
+        <w:fldChar w:fldCharType="separate"/>
+      </w:r>
+      <w:r>
         <w:pict w14:anchorId="7CA20CFB">
           <v:shapetype id="_x0000_t75" coordsize="21600,21600" o:spt="75" o:preferrelative="t" path="m@4@5l@4@11@9@11@9@5xe" filled="f" stroked="f">
             <v:stroke joinstyle="miter"/>
@@ -4999,6 +4189,12 @@
       <w:r>
         <w:fldChar w:fldCharType="end"/>
       </w:r>
+      <w:r>
+        <w:fldChar w:fldCharType="end"/>
+      </w:r>
+      <w:r>
+        <w:fldChar w:fldCharType="end"/>
+      </w:r>
     </w:p>
     <w:p>
       <w:pPr>
@@ -5020,6 +4216,21 @@
       <w:pPr>
         <w:pStyle w:val="TOCEntry"/>
       </w:pPr>
+    </w:p>
+    <w:p>
+      <w:pPr>
+        <w:pStyle w:val="TOCEntry"/>
+      </w:pPr>
+    </w:p>
+    <w:p>
+      <w:pPr>
+        <w:pStyle w:val="TOCEntry"/>
+      </w:pPr>
+    </w:p>
+    <w:p>
+      <w:pPr>
+        <w:pStyle w:val="TOCEntry"/>
+      </w:pPr>
       <w:r>
         <w:t>Appendix C: Issues List</w:t>
       </w:r>
@@ -5029,19 +4240,8 @@
         <w:pStyle w:val="template"/>
       </w:pPr>
       <w:r>
-        <w:t xml:space="preserve">An issues list for an </w:t>
-      </w:r>
-      <w:r>
-        <w:t>PAWCARE</w:t>
-      </w:r>
-      <w:r>
-        <w:t xml:space="preserve"> app is a document used to track and manage </w:t>
-      </w:r>
-      <w:proofErr w:type="gramStart"/>
-      <w:r>
-        <w:t>various</w:t>
-      </w:r>
-      <w:proofErr w:type="gramEnd"/>
+        <w:t>An issues list for an PAWCARE app is a document used to track and manage various</w:t>
+      </w:r>
     </w:p>
     <w:p>
       <w:pPr>
@@ -5064,13 +4264,7 @@
         <w:pStyle w:val="template"/>
       </w:pPr>
       <w:r>
-        <w:t xml:space="preserve">an </w:t>
-      </w:r>
-      <w:r>
-        <w:t>PAWCARE</w:t>
-      </w:r>
-      <w:r>
-        <w:t xml:space="preserve"> app:</w:t>
+        <w:t>an PAWCARE app:</w:t>
       </w:r>
       <w:r>
         <w:br/>
@@ -5089,17 +4283,10 @@
           <w:b/>
           <w:bCs/>
         </w:rPr>
-        <w:lastRenderedPageBreak/>
         <w:t>Performance Bottlenecks</w:t>
       </w:r>
       <w:r>
-        <w:t>: Identify and resolve performance bottlenecks, such as</w:t>
-      </w:r>
-      <w:r>
-        <w:t xml:space="preserve"> </w:t>
-      </w:r>
-      <w:r>
-        <w:t>slow page load times or high server resource usage.</w:t>
+        <w:t>: Identify and resolve performance bottlenecks, such as slow page load times or high server resource usage.</w:t>
       </w:r>
     </w:p>
     <w:p>
@@ -5137,13 +4324,7 @@
         <w:t>User Authentication and Authorization:</w:t>
       </w:r>
       <w:r>
-        <w:t xml:space="preserve"> Review and enhance user authentication</w:t>
-      </w:r>
-      <w:r>
-        <w:t xml:space="preserve"> </w:t>
-      </w:r>
-      <w:r>
-        <w:t>and authorization mechanisms to ensure security and ease of use.</w:t>
+        <w:t xml:space="preserve"> Review and enhance user authentication and authorization mechanisms to ensure security and ease of use.</w:t>
       </w:r>
     </w:p>
     <w:p>
@@ -5162,13 +4343,7 @@
         <w:t>User Experience (UX) Enhancements</w:t>
       </w:r>
       <w:r>
-        <w:t>: Address user interface issues and usability</w:t>
-      </w:r>
-      <w:r>
-        <w:t xml:space="preserve"> </w:t>
-      </w:r>
-      <w:r>
-        <w:t>challenges to improve the overall user experience.</w:t>
+        <w:t>: Address user interface issues and usability challenges to improve the overall user experience.</w:t>
       </w:r>
     </w:p>
     <w:p>
@@ -5187,13 +4362,7 @@
         <w:t>Data Synchronization</w:t>
       </w:r>
       <w:r>
-        <w:t>: Address data synchronization problems between the app</w:t>
-      </w:r>
-      <w:r>
-        <w:t xml:space="preserve"> </w:t>
-      </w:r>
-      <w:r>
-        <w:t>and the database, ensuring data consistency.</w:t>
+        <w:t>: Address data synchronization problems between the app and the database, ensuring data consistency.</w:t>
       </w:r>
     </w:p>
     <w:p>
@@ -5212,13 +4381,7 @@
         <w:t>User Account Management</w:t>
       </w:r>
       <w:r>
-        <w:t>: Resolve issues related to user accounts, password</w:t>
-      </w:r>
-      <w:r>
-        <w:t xml:space="preserve"> </w:t>
-      </w:r>
-      <w:r>
-        <w:t>resets, and account deactivation.</w:t>
+        <w:t>: Resolve issues related to user accounts, password resets, and account deactivation.</w:t>
       </w:r>
     </w:p>
     <w:p>
@@ -5253,34 +4416,7 @@
         <w:pStyle w:val="template"/>
       </w:pPr>
       <w:r>
-        <w:t>This list serves as a reference for tracking and addressing various issues that may</w:t>
-      </w:r>
-      <w:r>
-        <w:t xml:space="preserve"> </w:t>
-      </w:r>
-      <w:r>
-        <w:t xml:space="preserve">arise during the lifecycle of an </w:t>
-      </w:r>
-      <w:r>
-        <w:t>PAWCARE</w:t>
-      </w:r>
-      <w:r>
-        <w:t xml:space="preserve"> app. Prioritization, assignment of</w:t>
-      </w:r>
-      <w:r>
-        <w:t xml:space="preserve"> </w:t>
-      </w:r>
-      <w:r>
-        <w:t xml:space="preserve">responsibilities, and regular updates are essential to effectively manage these </w:t>
-      </w:r>
-      <w:r>
-        <w:t xml:space="preserve">issues </w:t>
-      </w:r>
-      <w:r>
-        <w:t xml:space="preserve">and maintain a high-quality </w:t>
-      </w:r>
-      <w:r>
-        <w:t>app.</w:t>
+        <w:t>This list serves as a reference for tracking and addressing various issues that may arise during the lifecycle of an PAWCARE app. Prioritization, assignment of responsibilities, and regular updates are essential to effectively manage these issues and maintain a high-quality app.</w:t>
       </w:r>
     </w:p>
     <w:p>

</xml_diff>